<commit_message>
shing up the second sprint reveiw
</commit_message>
<xml_diff>
--- a/Sprint-reviews/PALSS_Deliverable_2_SprintReview_2.docx
+++ b/Sprint-reviews/PALSS_Deliverable_2_SprintReview_2.docx
@@ -61,7 +61,45 @@
         <w:t xml:space="preserve">second sprint, </w:t>
       </w:r>
       <w:r>
-        <w:t xml:space="preserve">our primary goal was the basic skeleton of the application. </w:t>
+        <w:t>our primary goal was the basic skeleton of the application</w:t>
+      </w:r>
+      <w:r>
+        <w:t xml:space="preserve">, and the creation of the required documentation.  As of such, we haven’t made any progress on any of the user stories in </w:t>
+      </w:r>
+      <w:proofErr w:type="gramStart"/>
+      <w:r>
+        <w:t>the  Sprint</w:t>
+      </w:r>
+      <w:proofErr w:type="gramEnd"/>
+      <w:r>
+        <w:t xml:space="preserve"> bac</w:t>
+      </w:r>
+      <w:r>
+        <w:t xml:space="preserve">klog , but we have a basic menu working at the moment. </w:t>
+      </w:r>
+      <w:r>
+        <w:t xml:space="preserve"> Sprint three will be </w:t>
+      </w:r>
+      <w:r>
+        <w:t>focused more on the creation of necessary documentation</w:t>
+      </w:r>
+      <w:r>
+        <w:t xml:space="preserve"> as well as completing some of the user stories in the sprin</w:t>
+      </w:r>
+      <w:r>
+        <w:t>t</w:t>
+      </w:r>
+      <w:r>
+        <w:t xml:space="preserve"> backlog.</w:t>
+      </w:r>
+    </w:p>
+    <w:p>
+      <w:pPr>
+        <w:spacing w:line="360" w:lineRule="auto"/>
+        <w:ind w:firstLine="360"/>
+      </w:pPr>
+      <w:r>
+        <w:t>The scrum meetings were largely uneventful and slightly sporadic, so one thing that we plan on addressing this and being more consistent with the meetings in the future.</w:t>
       </w:r>
       <w:bookmarkStart w:id="0" w:name="_GoBack"/>
       <w:bookmarkEnd w:id="0"/>

</xml_diff>